<commit_message>
Se agregaron cambios en el informe y en la aplicación probando los tipos de datos de texto chat y String guardo ultimos cambios
</commit_message>
<xml_diff>
--- a/Java.docx
+++ b/Java.docx
@@ -1,6 +1,6 @@
 
 <file path=word/document.xml><?xml version="1.0" encoding="utf-8"?>
-<w:document xmlns:wpc="http://schemas.microsoft.com/office/word/2010/wordprocessingCanvas" xmlns:cx="http://schemas.microsoft.com/office/drawing/2014/chartex" xmlns:cx1="http://schemas.microsoft.com/office/drawing/2015/9/8/chartex" xmlns:cx2="http://schemas.microsoft.com/office/drawing/2015/10/21/chartex" xmlns:cx3="http://schemas.microsoft.com/office/drawing/2016/5/9/chartex" xmlns:cx4="http://schemas.microsoft.com/office/drawing/2016/5/10/chartex" xmlns:cx5="http://schemas.microsoft.com/office/drawing/2016/5/11/chartex" xmlns:cx6="http://schemas.microsoft.com/office/drawing/2016/5/12/chartex" xmlns:cx7="http://schemas.microsoft.com/office/drawing/2016/5/13/chartex" xmlns:cx8="http://schemas.microsoft.com/office/drawing/2016/5/14/chartex" xmlns:mc="http://schemas.openxmlformats.org/markup-compatibility/2006" xmlns:aink="http://schemas.microsoft.com/office/drawing/2016/ink" xmlns:am3d="http://schemas.microsoft.com/office/drawing/2017/model3d" xmlns:o="urn:schemas-microsoft-com:office:office" xmlns:oel="http://schemas.microsoft.com/office/2019/extlst" xmlns:r="http://schemas.openxmlformats.org/officeDocument/2006/relationships" xmlns:m="http://schemas.openxmlformats.org/officeDocument/2006/math" xmlns:v="urn:schemas-microsoft-com:vml" xmlns:wp14="http://schemas.microsoft.com/office/word/2010/wordprocessingDrawing" xmlns:wp="http://schemas.openxmlformats.org/drawingml/2006/wordprocessingDrawing" xmlns:w10="urn:schemas-microsoft-com:office:word" xmlns:w="http://schemas.openxmlformats.org/wordprocessingml/2006/main" xmlns:w14="http://schemas.microsoft.com/office/word/2010/wordml" xmlns:w15="http://schemas.microsoft.com/office/word/2012/wordml" xmlns:w16cex="http://schemas.microsoft.com/office/word/2018/wordml/cex" xmlns:w16cid="http://schemas.microsoft.com/office/word/2016/wordml/cid" xmlns:w16="http://schemas.microsoft.com/office/word/2018/wordml" xmlns:w16du="http://schemas.microsoft.com/office/word/2023/wordml/word16du" xmlns:w16sdtdh="http://schemas.microsoft.com/office/word/2020/wordml/sdtdatahash" xmlns:w16sdtfl="http://schemas.microsoft.com/office/word/2024/wordml/sdtformatlock" xmlns:w16se="http://schemas.microsoft.com/office/word/2015/wordml/symex" xmlns:wpg="http://schemas.microsoft.com/office/word/2010/wordprocessingGroup" xmlns:wpi="http://schemas.microsoft.com/office/word/2010/wordprocessingInk" xmlns:wne="http://schemas.microsoft.com/office/word/2006/wordml" xmlns:wps="http://schemas.microsoft.com/office/word/2010/wordprocessingShape" mc:Ignorable="w14 w15 w16se w16cid w16 w16cex w16sdtdh w16sdtfl w16du wp14">
+<w:document xmlns:wpc="http://schemas.microsoft.com/office/word/2010/wordprocessingCanvas" xmlns:cx="http://schemas.microsoft.com/office/drawing/2014/chartex" xmlns:cx1="http://schemas.microsoft.com/office/drawing/2015/9/8/chartex" xmlns:cx2="http://schemas.microsoft.com/office/drawing/2015/10/21/chartex" xmlns:cx3="http://schemas.microsoft.com/office/drawing/2016/5/9/chartex" xmlns:cx4="http://schemas.microsoft.com/office/drawing/2016/5/10/chartex" xmlns:cx5="http://schemas.microsoft.com/office/drawing/2016/5/11/chartex" xmlns:cx6="http://schemas.microsoft.com/office/drawing/2016/5/12/chartex" xmlns:cx7="http://schemas.microsoft.com/office/drawing/2016/5/13/chartex" xmlns:cx8="http://schemas.microsoft.com/office/drawing/2016/5/14/chartex" xmlns:mc="http://schemas.openxmlformats.org/markup-compatibility/2006" xmlns:aink="http://schemas.microsoft.com/office/drawing/2016/ink" xmlns:am3d="http://schemas.microsoft.com/office/drawing/2017/model3d" xmlns:o="urn:schemas-microsoft-com:office:office" xmlns:r="http://schemas.openxmlformats.org/officeDocument/2006/relationships" xmlns:m="http://schemas.openxmlformats.org/officeDocument/2006/math" xmlns:v="urn:schemas-microsoft-com:vml" xmlns:wp14="http://schemas.microsoft.com/office/word/2010/wordprocessingDrawing" xmlns:wp="http://schemas.openxmlformats.org/drawingml/2006/wordprocessingDrawing" xmlns:w10="urn:schemas-microsoft-com:office:word" xmlns:w="http://schemas.openxmlformats.org/wordprocessingml/2006/main" xmlns:w14="http://schemas.microsoft.com/office/word/2010/wordml" xmlns:w15="http://schemas.microsoft.com/office/word/2012/wordml" xmlns:w16cex="http://schemas.microsoft.com/office/word/2018/wordml/cex" xmlns:w16cid="http://schemas.microsoft.com/office/word/2016/wordml/cid" xmlns:w16="http://schemas.microsoft.com/office/word/2018/wordml" xmlns:w16sdtdh="http://schemas.microsoft.com/office/word/2020/wordml/sdtdatahash" xmlns:w16se="http://schemas.microsoft.com/office/word/2015/wordml/symex" xmlns:wpg="http://schemas.microsoft.com/office/word/2010/wordprocessingGroup" xmlns:wpi="http://schemas.microsoft.com/office/word/2010/wordprocessingInk" xmlns:wne="http://schemas.microsoft.com/office/word/2006/wordml" xmlns:wps="http://schemas.microsoft.com/office/word/2010/wordprocessingShape" mc:Ignorable="w14 w15 w16se w16cid w16 w16cex w16sdtdh wp14">
   <w:body>
     <w:p>
       <w:r>
@@ -14,7 +14,23 @@
     </w:p>
     <w:p>
       <w:r>
-        <w:t>Creo un projecto al cual le elimino el package de inicio y creo uno nuevo usando la denominación de un paquete</w:t>
+        <w:t xml:space="preserve">Creo un </w:t>
+      </w:r>
+      <w:proofErr w:type="spellStart"/>
+      <w:r>
+        <w:t>projecto</w:t>
+      </w:r>
+      <w:proofErr w:type="spellEnd"/>
+      <w:r>
+        <w:t xml:space="preserve"> al cual le elimino el </w:t>
+      </w:r>
+      <w:proofErr w:type="spellStart"/>
+      <w:r>
+        <w:t>package</w:t>
+      </w:r>
+      <w:proofErr w:type="spellEnd"/>
+      <w:r>
+        <w:t xml:space="preserve"> de inicio y creo uno nuevo usando la denominación de un paquete</w:t>
       </w:r>
       <w:r>
         <w:t>.</w:t>
@@ -22,6 +38,9 @@
     </w:p>
     <w:p>
       <w:r>
+        <w:rPr>
+          <w:noProof/>
+        </w:rPr>
         <w:drawing>
           <wp:inline distT="0" distB="0" distL="0" distR="0" wp14:anchorId="655D1059" wp14:editId="3E4918D3">
             <wp:extent cx="3610479" cy="1533739"/>
@@ -62,6 +81,9 @@
     <w:p/>
     <w:p>
       <w:r>
+        <w:rPr>
+          <w:noProof/>
+        </w:rPr>
         <w:drawing>
           <wp:inline distT="0" distB="0" distL="0" distR="0" wp14:anchorId="4C96BB70" wp14:editId="6F951E24">
             <wp:extent cx="5612130" cy="3372485"/>
@@ -101,8 +123,13 @@
     </w:p>
     <w:p>
       <w:r>
-        <w:t>Procedo a guardar cambios en git</w:t>
-      </w:r>
+        <w:t xml:space="preserve">Procedo a guardar cambios en </w:t>
+      </w:r>
+      <w:proofErr w:type="spellStart"/>
+      <w:r>
+        <w:t>git</w:t>
+      </w:r>
+      <w:proofErr w:type="spellEnd"/>
     </w:p>
     <w:p>
       <w:r>
@@ -111,6 +138,9 @@
     </w:p>
     <w:p>
       <w:r>
+        <w:rPr>
+          <w:noProof/>
+        </w:rPr>
         <w:drawing>
           <wp:inline distT="0" distB="0" distL="0" distR="0" wp14:anchorId="4165E33D" wp14:editId="56BCC77C">
             <wp:extent cx="5612130" cy="1073150"/>
@@ -156,6 +186,9 @@
     </w:p>
     <w:p>
       <w:r>
+        <w:rPr>
+          <w:noProof/>
+        </w:rPr>
         <w:drawing>
           <wp:inline distT="0" distB="0" distL="0" distR="0" wp14:anchorId="4C6B3753" wp14:editId="3BD3D0D1">
             <wp:extent cx="5612130" cy="882015"/>
@@ -200,6 +233,9 @@
     </w:p>
     <w:p>
       <w:r>
+        <w:rPr>
+          <w:noProof/>
+        </w:rPr>
         <w:drawing>
           <wp:inline distT="0" distB="0" distL="0" distR="0" wp14:anchorId="6E1C0AF9" wp14:editId="0E5E6378">
             <wp:extent cx="5612130" cy="3034665"/>
@@ -239,14 +275,22 @@
     </w:p>
     <w:p>
       <w:r>
-        <w:t>Visualizo el estado del git</w:t>
-      </w:r>
+        <w:t xml:space="preserve">Visualizo el estado del </w:t>
+      </w:r>
+      <w:proofErr w:type="spellStart"/>
+      <w:r>
+        <w:t>git</w:t>
+      </w:r>
+      <w:proofErr w:type="spellEnd"/>
       <w:r>
         <w:t>.</w:t>
       </w:r>
     </w:p>
     <w:p>
       <w:r>
+        <w:rPr>
+          <w:noProof/>
+        </w:rPr>
         <w:drawing>
           <wp:inline distT="0" distB="0" distL="0" distR="0" wp14:anchorId="34D65A61" wp14:editId="44CA1962">
             <wp:extent cx="5612130" cy="2554605"/>
@@ -293,11 +337,46 @@
           <w:b/>
           <w:bCs/>
         </w:rPr>
-        <w:t>&lt; git commit -m “” &gt;</w:t>
-      </w:r>
-    </w:p>
-    <w:p>
-      <w:r>
+        <w:t xml:space="preserve">&lt; </w:t>
+      </w:r>
+      <w:proofErr w:type="spellStart"/>
+      <w:r>
+        <w:rPr>
+          <w:b/>
+          <w:bCs/>
+        </w:rPr>
+        <w:t>git</w:t>
+      </w:r>
+      <w:proofErr w:type="spellEnd"/>
+      <w:r>
+        <w:rPr>
+          <w:b/>
+          <w:bCs/>
+        </w:rPr>
+        <w:t xml:space="preserve"> </w:t>
+      </w:r>
+      <w:proofErr w:type="spellStart"/>
+      <w:r>
+        <w:rPr>
+          <w:b/>
+          <w:bCs/>
+        </w:rPr>
+        <w:t>commit</w:t>
+      </w:r>
+      <w:proofErr w:type="spellEnd"/>
+      <w:r>
+        <w:rPr>
+          <w:b/>
+          <w:bCs/>
+        </w:rPr>
+        <w:t xml:space="preserve"> -m “” &gt;</w:t>
+      </w:r>
+    </w:p>
+    <w:p>
+      <w:r>
+        <w:rPr>
+          <w:noProof/>
+        </w:rPr>
         <w:lastRenderedPageBreak/>
         <w:drawing>
           <wp:inline distT="0" distB="0" distL="0" distR="0" wp14:anchorId="240783E8" wp14:editId="2648D3C2">
@@ -343,6 +422,9 @@
     </w:p>
     <w:p>
       <w:r>
+        <w:rPr>
+          <w:noProof/>
+        </w:rPr>
         <w:drawing>
           <wp:inline distT="0" distB="0" distL="0" distR="0" wp14:anchorId="7347B776" wp14:editId="0DF72466">
             <wp:extent cx="5612130" cy="3091815"/>
@@ -380,6 +462,892 @@
         </w:drawing>
       </w:r>
     </w:p>
+    <w:p>
+      <w:r>
+        <w:t>LUNES 22</w:t>
+      </w:r>
+    </w:p>
+    <w:p>
+      <w:r>
+        <w:t xml:space="preserve">Pruebo la función </w:t>
+      </w:r>
+      <w:proofErr w:type="spellStart"/>
+      <w:r>
+        <w:rPr>
+          <w:b/>
+          <w:bCs/>
+        </w:rPr>
+        <w:t>JOptionPane</w:t>
+      </w:r>
+      <w:proofErr w:type="spellEnd"/>
+      <w:r>
+        <w:t xml:space="preserve"> con el tipo de dato: </w:t>
+      </w:r>
+      <w:r>
+        <w:rPr>
+          <w:b/>
+          <w:bCs/>
+        </w:rPr>
+        <w:t>Byte</w:t>
+      </w:r>
+    </w:p>
+    <w:p>
+      <w:r>
+        <w:drawing>
+          <wp:inline distT="0" distB="0" distL="0" distR="0" wp14:anchorId="339D0644" wp14:editId="44D080EA">
+            <wp:extent cx="5612130" cy="1092835"/>
+            <wp:effectExtent l="0" t="0" r="7620" b="0"/>
+            <wp:docPr id="1" name="Imagen 1"/>
+            <wp:cNvGraphicFramePr>
+              <a:graphicFrameLocks xmlns:a="http://schemas.openxmlformats.org/drawingml/2006/main" noChangeAspect="1"/>
+            </wp:cNvGraphicFramePr>
+            <a:graphic xmlns:a="http://schemas.openxmlformats.org/drawingml/2006/main">
+              <a:graphicData uri="http://schemas.openxmlformats.org/drawingml/2006/picture">
+                <pic:pic xmlns:pic="http://schemas.openxmlformats.org/drawingml/2006/picture">
+                  <pic:nvPicPr>
+                    <pic:cNvPr id="1" name=""/>
+                    <pic:cNvPicPr/>
+                  </pic:nvPicPr>
+                  <pic:blipFill>
+                    <a:blip r:embed="rId12"/>
+                    <a:stretch>
+                      <a:fillRect/>
+                    </a:stretch>
+                  </pic:blipFill>
+                  <pic:spPr>
+                    <a:xfrm>
+                      <a:off x="0" y="0"/>
+                      <a:ext cx="5612130" cy="1092835"/>
+                    </a:xfrm>
+                    <a:prstGeom prst="rect">
+                      <a:avLst/>
+                    </a:prstGeom>
+                  </pic:spPr>
+                </pic:pic>
+              </a:graphicData>
+            </a:graphic>
+          </wp:inline>
+        </w:drawing>
+      </w:r>
+    </w:p>
+    <w:p>
+      <w:proofErr w:type="spellStart"/>
+      <w:r>
+        <w:t>Agregolos</w:t>
+      </w:r>
+      <w:proofErr w:type="spellEnd"/>
+      <w:r>
+        <w:t xml:space="preserve"> cambios al repositorio.</w:t>
+      </w:r>
+    </w:p>
+    <w:p>
+      <w:r>
+        <w:lastRenderedPageBreak/>
+        <w:drawing>
+          <wp:inline distT="0" distB="0" distL="0" distR="0" wp14:anchorId="5F5FAB33" wp14:editId="7437A947">
+            <wp:extent cx="5534797" cy="3124636"/>
+            <wp:effectExtent l="0" t="0" r="8890" b="0"/>
+            <wp:docPr id="2" name="Imagen 2"/>
+            <wp:cNvGraphicFramePr>
+              <a:graphicFrameLocks xmlns:a="http://schemas.openxmlformats.org/drawingml/2006/main" noChangeAspect="1"/>
+            </wp:cNvGraphicFramePr>
+            <a:graphic xmlns:a="http://schemas.openxmlformats.org/drawingml/2006/main">
+              <a:graphicData uri="http://schemas.openxmlformats.org/drawingml/2006/picture">
+                <pic:pic xmlns:pic="http://schemas.openxmlformats.org/drawingml/2006/picture">
+                  <pic:nvPicPr>
+                    <pic:cNvPr id="1" name=""/>
+                    <pic:cNvPicPr/>
+                  </pic:nvPicPr>
+                  <pic:blipFill>
+                    <a:blip r:embed="rId13"/>
+                    <a:stretch>
+                      <a:fillRect/>
+                    </a:stretch>
+                  </pic:blipFill>
+                  <pic:spPr>
+                    <a:xfrm>
+                      <a:off x="0" y="0"/>
+                      <a:ext cx="5534797" cy="3124636"/>
+                    </a:xfrm>
+                    <a:prstGeom prst="rect">
+                      <a:avLst/>
+                    </a:prstGeom>
+                  </pic:spPr>
+                </pic:pic>
+              </a:graphicData>
+            </a:graphic>
+          </wp:inline>
+        </w:drawing>
+      </w:r>
+    </w:p>
+    <w:p>
+      <w:r>
+        <w:t>Verifico que se agregaron los cambios con GIT STATUS</w:t>
+      </w:r>
+    </w:p>
+    <w:p>
+      <w:r>
+        <w:drawing>
+          <wp:inline distT="0" distB="0" distL="0" distR="0" wp14:anchorId="7FE69495" wp14:editId="4BDF0AB2">
+            <wp:extent cx="5534797" cy="3124636"/>
+            <wp:effectExtent l="0" t="0" r="8890" b="0"/>
+            <wp:docPr id="3" name="Imagen 3"/>
+            <wp:cNvGraphicFramePr>
+              <a:graphicFrameLocks xmlns:a="http://schemas.openxmlformats.org/drawingml/2006/main" noChangeAspect="1"/>
+            </wp:cNvGraphicFramePr>
+            <a:graphic xmlns:a="http://schemas.openxmlformats.org/drawingml/2006/main">
+              <a:graphicData uri="http://schemas.openxmlformats.org/drawingml/2006/picture">
+                <pic:pic xmlns:pic="http://schemas.openxmlformats.org/drawingml/2006/picture">
+                  <pic:nvPicPr>
+                    <pic:cNvPr id="1" name=""/>
+                    <pic:cNvPicPr/>
+                  </pic:nvPicPr>
+                  <pic:blipFill>
+                    <a:blip r:embed="rId14"/>
+                    <a:stretch>
+                      <a:fillRect/>
+                    </a:stretch>
+                  </pic:blipFill>
+                  <pic:spPr>
+                    <a:xfrm>
+                      <a:off x="0" y="0"/>
+                      <a:ext cx="5534797" cy="3124636"/>
+                    </a:xfrm>
+                    <a:prstGeom prst="rect">
+                      <a:avLst/>
+                    </a:prstGeom>
+                  </pic:spPr>
+                </pic:pic>
+              </a:graphicData>
+            </a:graphic>
+          </wp:inline>
+        </w:drawing>
+      </w:r>
+    </w:p>
+    <w:p>
+      <w:pPr>
+        <w:rPr>
+          <w:b/>
+          <w:bCs/>
+        </w:rPr>
+      </w:pPr>
+      <w:r>
+        <w:t xml:space="preserve">REALIZO EL GUADADO CON </w:t>
+      </w:r>
+      <w:r>
+        <w:rPr>
+          <w:b/>
+          <w:bCs/>
+        </w:rPr>
+        <w:t>GIT COMMIT</w:t>
+      </w:r>
+    </w:p>
+    <w:p>
+      <w:r>
+        <w:lastRenderedPageBreak/>
+        <w:drawing>
+          <wp:inline distT="0" distB="0" distL="0" distR="0" wp14:anchorId="3152D248" wp14:editId="5159CFA6">
+            <wp:extent cx="5534797" cy="2057687"/>
+            <wp:effectExtent l="0" t="0" r="8890" b="0"/>
+            <wp:docPr id="5" name="Imagen 5"/>
+            <wp:cNvGraphicFramePr>
+              <a:graphicFrameLocks xmlns:a="http://schemas.openxmlformats.org/drawingml/2006/main" noChangeAspect="1"/>
+            </wp:cNvGraphicFramePr>
+            <a:graphic xmlns:a="http://schemas.openxmlformats.org/drawingml/2006/main">
+              <a:graphicData uri="http://schemas.openxmlformats.org/drawingml/2006/picture">
+                <pic:pic xmlns:pic="http://schemas.openxmlformats.org/drawingml/2006/picture">
+                  <pic:nvPicPr>
+                    <pic:cNvPr id="1" name=""/>
+                    <pic:cNvPicPr/>
+                  </pic:nvPicPr>
+                  <pic:blipFill>
+                    <a:blip r:embed="rId15"/>
+                    <a:stretch>
+                      <a:fillRect/>
+                    </a:stretch>
+                  </pic:blipFill>
+                  <pic:spPr>
+                    <a:xfrm>
+                      <a:off x="0" y="0"/>
+                      <a:ext cx="5534797" cy="2057687"/>
+                    </a:xfrm>
+                    <a:prstGeom prst="rect">
+                      <a:avLst/>
+                    </a:prstGeom>
+                  </pic:spPr>
+                </pic:pic>
+              </a:graphicData>
+            </a:graphic>
+          </wp:inline>
+        </w:drawing>
+      </w:r>
+    </w:p>
+    <w:p>
+      <w:r>
+        <w:t xml:space="preserve">Pruebo la función </w:t>
+      </w:r>
+      <w:proofErr w:type="spellStart"/>
+      <w:r>
+        <w:rPr>
+          <w:b/>
+          <w:bCs/>
+        </w:rPr>
+        <w:t>JOptionPane</w:t>
+      </w:r>
+      <w:proofErr w:type="spellEnd"/>
+      <w:r>
+        <w:t xml:space="preserve"> con el tipo de dato: </w:t>
+      </w:r>
+      <w:r>
+        <w:rPr>
+          <w:b/>
+          <w:bCs/>
+        </w:rPr>
+        <w:t xml:space="preserve">short y </w:t>
+      </w:r>
+      <w:proofErr w:type="spellStart"/>
+      <w:r>
+        <w:rPr>
+          <w:b/>
+          <w:bCs/>
+        </w:rPr>
+        <w:t>int</w:t>
+      </w:r>
+      <w:proofErr w:type="spellEnd"/>
+    </w:p>
+    <w:p>
+      <w:r>
+        <w:drawing>
+          <wp:inline distT="0" distB="0" distL="0" distR="0" wp14:anchorId="7D4AF4C9" wp14:editId="3F9DB01E">
+            <wp:extent cx="4620270" cy="3715268"/>
+            <wp:effectExtent l="0" t="0" r="8890" b="0"/>
+            <wp:docPr id="4" name="Imagen 4"/>
+            <wp:cNvGraphicFramePr>
+              <a:graphicFrameLocks xmlns:a="http://schemas.openxmlformats.org/drawingml/2006/main" noChangeAspect="1"/>
+            </wp:cNvGraphicFramePr>
+            <a:graphic xmlns:a="http://schemas.openxmlformats.org/drawingml/2006/main">
+              <a:graphicData uri="http://schemas.openxmlformats.org/drawingml/2006/picture">
+                <pic:pic xmlns:pic="http://schemas.openxmlformats.org/drawingml/2006/picture">
+                  <pic:nvPicPr>
+                    <pic:cNvPr id="1" name=""/>
+                    <pic:cNvPicPr/>
+                  </pic:nvPicPr>
+                  <pic:blipFill>
+                    <a:blip r:embed="rId16"/>
+                    <a:stretch>
+                      <a:fillRect/>
+                    </a:stretch>
+                  </pic:blipFill>
+                  <pic:spPr>
+                    <a:xfrm>
+                      <a:off x="0" y="0"/>
+                      <a:ext cx="4620270" cy="3715268"/>
+                    </a:xfrm>
+                    <a:prstGeom prst="rect">
+                      <a:avLst/>
+                    </a:prstGeom>
+                  </pic:spPr>
+                </pic:pic>
+              </a:graphicData>
+            </a:graphic>
+          </wp:inline>
+        </w:drawing>
+      </w:r>
+    </w:p>
+    <w:p>
+      <w:r>
+        <w:t>Agrego cambios</w:t>
+      </w:r>
+    </w:p>
+    <w:p>
+      <w:r>
+        <w:lastRenderedPageBreak/>
+        <w:drawing>
+          <wp:inline distT="0" distB="0" distL="0" distR="0" wp14:anchorId="727CABCD" wp14:editId="33D7C9AA">
+            <wp:extent cx="5534797" cy="2324424"/>
+            <wp:effectExtent l="0" t="0" r="8890" b="0"/>
+            <wp:docPr id="6" name="Imagen 6"/>
+            <wp:cNvGraphicFramePr>
+              <a:graphicFrameLocks xmlns:a="http://schemas.openxmlformats.org/drawingml/2006/main" noChangeAspect="1"/>
+            </wp:cNvGraphicFramePr>
+            <a:graphic xmlns:a="http://schemas.openxmlformats.org/drawingml/2006/main">
+              <a:graphicData uri="http://schemas.openxmlformats.org/drawingml/2006/picture">
+                <pic:pic xmlns:pic="http://schemas.openxmlformats.org/drawingml/2006/picture">
+                  <pic:nvPicPr>
+                    <pic:cNvPr id="1" name=""/>
+                    <pic:cNvPicPr/>
+                  </pic:nvPicPr>
+                  <pic:blipFill>
+                    <a:blip r:embed="rId17"/>
+                    <a:stretch>
+                      <a:fillRect/>
+                    </a:stretch>
+                  </pic:blipFill>
+                  <pic:spPr>
+                    <a:xfrm>
+                      <a:off x="0" y="0"/>
+                      <a:ext cx="5534797" cy="2324424"/>
+                    </a:xfrm>
+                    <a:prstGeom prst="rect">
+                      <a:avLst/>
+                    </a:prstGeom>
+                  </pic:spPr>
+                </pic:pic>
+              </a:graphicData>
+            </a:graphic>
+          </wp:inline>
+        </w:drawing>
+      </w:r>
+    </w:p>
+    <w:p>
+      <w:pPr>
+        <w:rPr>
+          <w:b/>
+          <w:bCs/>
+        </w:rPr>
+      </w:pPr>
+      <w:r>
+        <w:t xml:space="preserve">Guardo con </w:t>
+      </w:r>
+      <w:r>
+        <w:rPr>
+          <w:b/>
+          <w:bCs/>
+        </w:rPr>
+        <w:t>GIT COMMIT -M</w:t>
+      </w:r>
+    </w:p>
+    <w:p>
+      <w:r>
+        <w:drawing>
+          <wp:inline distT="0" distB="0" distL="0" distR="0" wp14:anchorId="0EECB4DE" wp14:editId="29E35C33">
+            <wp:extent cx="5534797" cy="1524213"/>
+            <wp:effectExtent l="0" t="0" r="0" b="0"/>
+            <wp:docPr id="7" name="Imagen 7"/>
+            <wp:cNvGraphicFramePr>
+              <a:graphicFrameLocks xmlns:a="http://schemas.openxmlformats.org/drawingml/2006/main" noChangeAspect="1"/>
+            </wp:cNvGraphicFramePr>
+            <a:graphic xmlns:a="http://schemas.openxmlformats.org/drawingml/2006/main">
+              <a:graphicData uri="http://schemas.openxmlformats.org/drawingml/2006/picture">
+                <pic:pic xmlns:pic="http://schemas.openxmlformats.org/drawingml/2006/picture">
+                  <pic:nvPicPr>
+                    <pic:cNvPr id="1" name=""/>
+                    <pic:cNvPicPr/>
+                  </pic:nvPicPr>
+                  <pic:blipFill>
+                    <a:blip r:embed="rId18"/>
+                    <a:stretch>
+                      <a:fillRect/>
+                    </a:stretch>
+                  </pic:blipFill>
+                  <pic:spPr>
+                    <a:xfrm>
+                      <a:off x="0" y="0"/>
+                      <a:ext cx="5534797" cy="1524213"/>
+                    </a:xfrm>
+                    <a:prstGeom prst="rect">
+                      <a:avLst/>
+                    </a:prstGeom>
+                  </pic:spPr>
+                </pic:pic>
+              </a:graphicData>
+            </a:graphic>
+          </wp:inline>
+        </w:drawing>
+      </w:r>
+    </w:p>
+    <w:p>
+      <w:r>
+        <w:t xml:space="preserve">Pruebo la función </w:t>
+      </w:r>
+      <w:proofErr w:type="spellStart"/>
+      <w:r>
+        <w:rPr>
+          <w:b/>
+          <w:bCs/>
+        </w:rPr>
+        <w:t>JOptionPane</w:t>
+      </w:r>
+      <w:proofErr w:type="spellEnd"/>
+      <w:r>
+        <w:t xml:space="preserve"> con el tipo de dato: </w:t>
+      </w:r>
+      <w:proofErr w:type="spellStart"/>
+      <w:r>
+        <w:rPr>
+          <w:b/>
+          <w:bCs/>
+        </w:rPr>
+        <w:t>float</w:t>
+      </w:r>
+      <w:proofErr w:type="spellEnd"/>
+      <w:r>
+        <w:rPr>
+          <w:b/>
+          <w:bCs/>
+        </w:rPr>
+        <w:t xml:space="preserve"> y </w:t>
+      </w:r>
+      <w:proofErr w:type="spellStart"/>
+      <w:r>
+        <w:rPr>
+          <w:b/>
+          <w:bCs/>
+        </w:rPr>
+        <w:t>double</w:t>
+      </w:r>
+      <w:proofErr w:type="spellEnd"/>
+      <w:r>
+        <w:rPr>
+          <w:b/>
+          <w:bCs/>
+        </w:rPr>
+        <w:t>.</w:t>
+      </w:r>
+    </w:p>
+    <w:p>
+      <w:r>
+        <w:drawing>
+          <wp:inline distT="0" distB="0" distL="0" distR="0" wp14:anchorId="71ECBCDE" wp14:editId="221692E0">
+            <wp:extent cx="4391638" cy="2886478"/>
+            <wp:effectExtent l="0" t="0" r="9525" b="9525"/>
+            <wp:docPr id="8" name="Imagen 8"/>
+            <wp:cNvGraphicFramePr>
+              <a:graphicFrameLocks xmlns:a="http://schemas.openxmlformats.org/drawingml/2006/main" noChangeAspect="1"/>
+            </wp:cNvGraphicFramePr>
+            <a:graphic xmlns:a="http://schemas.openxmlformats.org/drawingml/2006/main">
+              <a:graphicData uri="http://schemas.openxmlformats.org/drawingml/2006/picture">
+                <pic:pic xmlns:pic="http://schemas.openxmlformats.org/drawingml/2006/picture">
+                  <pic:nvPicPr>
+                    <pic:cNvPr id="1" name=""/>
+                    <pic:cNvPicPr/>
+                  </pic:nvPicPr>
+                  <pic:blipFill>
+                    <a:blip r:embed="rId19"/>
+                    <a:stretch>
+                      <a:fillRect/>
+                    </a:stretch>
+                  </pic:blipFill>
+                  <pic:spPr>
+                    <a:xfrm>
+                      <a:off x="0" y="0"/>
+                      <a:ext cx="4391638" cy="2886478"/>
+                    </a:xfrm>
+                    <a:prstGeom prst="rect">
+                      <a:avLst/>
+                    </a:prstGeom>
+                  </pic:spPr>
+                </pic:pic>
+              </a:graphicData>
+            </a:graphic>
+          </wp:inline>
+        </w:drawing>
+      </w:r>
+    </w:p>
+    <w:p>
+      <w:r>
+        <w:t>Visualizo el estado de los cambios y procedo a agregarlos al repositorio.</w:t>
+      </w:r>
+    </w:p>
+    <w:p>
+      <w:r>
+        <w:lastRenderedPageBreak/>
+        <w:drawing>
+          <wp:inline distT="0" distB="0" distL="0" distR="0" wp14:anchorId="3B881ED9" wp14:editId="6DA93198">
+            <wp:extent cx="5612130" cy="3980815"/>
+            <wp:effectExtent l="0" t="0" r="7620" b="635"/>
+            <wp:docPr id="9" name="Imagen 9"/>
+            <wp:cNvGraphicFramePr>
+              <a:graphicFrameLocks xmlns:a="http://schemas.openxmlformats.org/drawingml/2006/main" noChangeAspect="1"/>
+            </wp:cNvGraphicFramePr>
+            <a:graphic xmlns:a="http://schemas.openxmlformats.org/drawingml/2006/main">
+              <a:graphicData uri="http://schemas.openxmlformats.org/drawingml/2006/picture">
+                <pic:pic xmlns:pic="http://schemas.openxmlformats.org/drawingml/2006/picture">
+                  <pic:nvPicPr>
+                    <pic:cNvPr id="1" name=""/>
+                    <pic:cNvPicPr/>
+                  </pic:nvPicPr>
+                  <pic:blipFill>
+                    <a:blip r:embed="rId20"/>
+                    <a:stretch>
+                      <a:fillRect/>
+                    </a:stretch>
+                  </pic:blipFill>
+                  <pic:spPr>
+                    <a:xfrm>
+                      <a:off x="0" y="0"/>
+                      <a:ext cx="5612130" cy="3980815"/>
+                    </a:xfrm>
+                    <a:prstGeom prst="rect">
+                      <a:avLst/>
+                    </a:prstGeom>
+                  </pic:spPr>
+                </pic:pic>
+              </a:graphicData>
+            </a:graphic>
+          </wp:inline>
+        </w:drawing>
+      </w:r>
+    </w:p>
+    <w:p>
+      <w:r>
+        <w:t xml:space="preserve">Guardo con el comando </w:t>
+      </w:r>
+      <w:proofErr w:type="spellStart"/>
+      <w:r>
+        <w:rPr>
+          <w:b/>
+          <w:bCs/>
+        </w:rPr>
+        <w:t>git</w:t>
+      </w:r>
+      <w:proofErr w:type="spellEnd"/>
+      <w:r>
+        <w:rPr>
+          <w:b/>
+          <w:bCs/>
+        </w:rPr>
+        <w:t xml:space="preserve"> </w:t>
+      </w:r>
+      <w:proofErr w:type="spellStart"/>
+      <w:r>
+        <w:rPr>
+          <w:b/>
+          <w:bCs/>
+        </w:rPr>
+        <w:t>commit</w:t>
+      </w:r>
+      <w:proofErr w:type="spellEnd"/>
+      <w:r>
+        <w:rPr>
+          <w:b/>
+          <w:bCs/>
+        </w:rPr>
+        <w:t xml:space="preserve"> -m “” </w:t>
+      </w:r>
+    </w:p>
+    <w:p>
+      <w:r>
+        <w:drawing>
+          <wp:inline distT="0" distB="0" distL="0" distR="0" wp14:anchorId="482CCE46" wp14:editId="0D349A05">
+            <wp:extent cx="5612130" cy="1402715"/>
+            <wp:effectExtent l="0" t="0" r="7620" b="6985"/>
+            <wp:docPr id="10" name="Imagen 10"/>
+            <wp:cNvGraphicFramePr>
+              <a:graphicFrameLocks xmlns:a="http://schemas.openxmlformats.org/drawingml/2006/main" noChangeAspect="1"/>
+            </wp:cNvGraphicFramePr>
+            <a:graphic xmlns:a="http://schemas.openxmlformats.org/drawingml/2006/main">
+              <a:graphicData uri="http://schemas.openxmlformats.org/drawingml/2006/picture">
+                <pic:pic xmlns:pic="http://schemas.openxmlformats.org/drawingml/2006/picture">
+                  <pic:nvPicPr>
+                    <pic:cNvPr id="1" name=""/>
+                    <pic:cNvPicPr/>
+                  </pic:nvPicPr>
+                  <pic:blipFill>
+                    <a:blip r:embed="rId21"/>
+                    <a:stretch>
+                      <a:fillRect/>
+                    </a:stretch>
+                  </pic:blipFill>
+                  <pic:spPr>
+                    <a:xfrm>
+                      <a:off x="0" y="0"/>
+                      <a:ext cx="5612130" cy="1402715"/>
+                    </a:xfrm>
+                    <a:prstGeom prst="rect">
+                      <a:avLst/>
+                    </a:prstGeom>
+                  </pic:spPr>
+                </pic:pic>
+              </a:graphicData>
+            </a:graphic>
+          </wp:inline>
+        </w:drawing>
+      </w:r>
+    </w:p>
+    <w:p>
+      <w:pPr>
+        <w:rPr>
+          <w:b/>
+          <w:bCs/>
+        </w:rPr>
+      </w:pPr>
+      <w:r>
+        <w:t xml:space="preserve">Se hizo prueba con los tipos de datos de texto con la función </w:t>
+      </w:r>
+      <w:proofErr w:type="spellStart"/>
+      <w:r>
+        <w:rPr>
+          <w:b/>
+          <w:bCs/>
+        </w:rPr>
+        <w:t>JOptionPane.showMessageDialog</w:t>
+      </w:r>
+      <w:proofErr w:type="spellEnd"/>
+      <w:r>
+        <w:rPr>
+          <w:b/>
+          <w:bCs/>
+        </w:rPr>
+        <w:t>()</w:t>
+      </w:r>
+    </w:p>
+    <w:p>
+      <w:r>
+        <w:t>Se tomo evidencia del proceso.</w:t>
+      </w:r>
+    </w:p>
+    <w:p>
+      <w:r>
+        <w:lastRenderedPageBreak/>
+        <w:drawing>
+          <wp:inline distT="0" distB="0" distL="0" distR="0" wp14:anchorId="77A538CA" wp14:editId="18808D2E">
+            <wp:extent cx="5563376" cy="2829320"/>
+            <wp:effectExtent l="0" t="0" r="0" b="9525"/>
+            <wp:docPr id="11" name="Imagen 11"/>
+            <wp:cNvGraphicFramePr>
+              <a:graphicFrameLocks xmlns:a="http://schemas.openxmlformats.org/drawingml/2006/main" noChangeAspect="1"/>
+            </wp:cNvGraphicFramePr>
+            <a:graphic xmlns:a="http://schemas.openxmlformats.org/drawingml/2006/main">
+              <a:graphicData uri="http://schemas.openxmlformats.org/drawingml/2006/picture">
+                <pic:pic xmlns:pic="http://schemas.openxmlformats.org/drawingml/2006/picture">
+                  <pic:nvPicPr>
+                    <pic:cNvPr id="1" name=""/>
+                    <pic:cNvPicPr/>
+                  </pic:nvPicPr>
+                  <pic:blipFill>
+                    <a:blip r:embed="rId22"/>
+                    <a:stretch>
+                      <a:fillRect/>
+                    </a:stretch>
+                  </pic:blipFill>
+                  <pic:spPr>
+                    <a:xfrm>
+                      <a:off x="0" y="0"/>
+                      <a:ext cx="5563376" cy="2829320"/>
+                    </a:xfrm>
+                    <a:prstGeom prst="rect">
+                      <a:avLst/>
+                    </a:prstGeom>
+                  </pic:spPr>
+                </pic:pic>
+              </a:graphicData>
+            </a:graphic>
+          </wp:inline>
+        </w:drawing>
+      </w:r>
+    </w:p>
+    <w:p>
+      <w:r>
+        <w:t>Resultado:</w:t>
+      </w:r>
+    </w:p>
+    <w:p>
+      <w:r>
+        <w:drawing>
+          <wp:inline distT="0" distB="0" distL="0" distR="0" wp14:anchorId="256FB40F" wp14:editId="495B6084">
+            <wp:extent cx="5182323" cy="1181265"/>
+            <wp:effectExtent l="0" t="0" r="0" b="0"/>
+            <wp:docPr id="12" name="Imagen 12"/>
+            <wp:cNvGraphicFramePr>
+              <a:graphicFrameLocks xmlns:a="http://schemas.openxmlformats.org/drawingml/2006/main" noChangeAspect="1"/>
+            </wp:cNvGraphicFramePr>
+            <a:graphic xmlns:a="http://schemas.openxmlformats.org/drawingml/2006/main">
+              <a:graphicData uri="http://schemas.openxmlformats.org/drawingml/2006/picture">
+                <pic:pic xmlns:pic="http://schemas.openxmlformats.org/drawingml/2006/picture">
+                  <pic:nvPicPr>
+                    <pic:cNvPr id="1" name=""/>
+                    <pic:cNvPicPr/>
+                  </pic:nvPicPr>
+                  <pic:blipFill>
+                    <a:blip r:embed="rId23"/>
+                    <a:stretch>
+                      <a:fillRect/>
+                    </a:stretch>
+                  </pic:blipFill>
+                  <pic:spPr>
+                    <a:xfrm>
+                      <a:off x="0" y="0"/>
+                      <a:ext cx="5182323" cy="1181265"/>
+                    </a:xfrm>
+                    <a:prstGeom prst="rect">
+                      <a:avLst/>
+                    </a:prstGeom>
+                  </pic:spPr>
+                </pic:pic>
+              </a:graphicData>
+            </a:graphic>
+          </wp:inline>
+        </w:drawing>
+      </w:r>
+    </w:p>
+    <w:p>
+      <w:pPr>
+        <w:rPr>
+          <w:b/>
+          <w:bCs/>
+        </w:rPr>
+      </w:pPr>
+      <w:r>
+        <w:t xml:space="preserve">Agrego todos los cambios con </w:t>
+      </w:r>
+      <w:proofErr w:type="spellStart"/>
+      <w:r>
+        <w:rPr>
+          <w:b/>
+          <w:bCs/>
+        </w:rPr>
+        <w:t>git</w:t>
+      </w:r>
+      <w:proofErr w:type="spellEnd"/>
+      <w:r>
+        <w:rPr>
+          <w:b/>
+          <w:bCs/>
+        </w:rPr>
+        <w:t xml:space="preserve"> </w:t>
+      </w:r>
+      <w:proofErr w:type="spellStart"/>
+      <w:r>
+        <w:rPr>
+          <w:b/>
+          <w:bCs/>
+        </w:rPr>
+        <w:t>add</w:t>
+      </w:r>
+      <w:proofErr w:type="spellEnd"/>
+      <w:r>
+        <w:rPr>
+          <w:b/>
+          <w:bCs/>
+        </w:rPr>
+        <w:t xml:space="preserve"> --</w:t>
+      </w:r>
+      <w:proofErr w:type="spellStart"/>
+      <w:r>
+        <w:rPr>
+          <w:b/>
+          <w:bCs/>
+        </w:rPr>
+        <w:t>all</w:t>
+      </w:r>
+      <w:proofErr w:type="spellEnd"/>
+    </w:p>
+    <w:p>
+      <w:r>
+        <w:drawing>
+          <wp:inline distT="0" distB="0" distL="0" distR="0" wp14:anchorId="7B859D2F" wp14:editId="2703F91C">
+            <wp:extent cx="5612130" cy="2385060"/>
+            <wp:effectExtent l="0" t="0" r="7620" b="0"/>
+            <wp:docPr id="13" name="Imagen 13"/>
+            <wp:cNvGraphicFramePr>
+              <a:graphicFrameLocks xmlns:a="http://schemas.openxmlformats.org/drawingml/2006/main" noChangeAspect="1"/>
+            </wp:cNvGraphicFramePr>
+            <a:graphic xmlns:a="http://schemas.openxmlformats.org/drawingml/2006/main">
+              <a:graphicData uri="http://schemas.openxmlformats.org/drawingml/2006/picture">
+                <pic:pic xmlns:pic="http://schemas.openxmlformats.org/drawingml/2006/picture">
+                  <pic:nvPicPr>
+                    <pic:cNvPr id="1" name=""/>
+                    <pic:cNvPicPr/>
+                  </pic:nvPicPr>
+                  <pic:blipFill>
+                    <a:blip r:embed="rId24"/>
+                    <a:stretch>
+                      <a:fillRect/>
+                    </a:stretch>
+                  </pic:blipFill>
+                  <pic:spPr>
+                    <a:xfrm>
+                      <a:off x="0" y="0"/>
+                      <a:ext cx="5612130" cy="2385060"/>
+                    </a:xfrm>
+                    <a:prstGeom prst="rect">
+                      <a:avLst/>
+                    </a:prstGeom>
+                  </pic:spPr>
+                </pic:pic>
+              </a:graphicData>
+            </a:graphic>
+          </wp:inline>
+        </w:drawing>
+      </w:r>
+    </w:p>
+    <w:p>
+      <w:r>
+        <w:t xml:space="preserve">Guardo todos los cambios con </w:t>
+      </w:r>
+      <w:r>
+        <w:rPr>
+          <w:b/>
+          <w:bCs/>
+        </w:rPr>
+        <w:t xml:space="preserve">Git </w:t>
+      </w:r>
+      <w:proofErr w:type="spellStart"/>
+      <w:r>
+        <w:rPr>
+          <w:b/>
+          <w:bCs/>
+        </w:rPr>
+        <w:t>commit</w:t>
+      </w:r>
+      <w:proofErr w:type="spellEnd"/>
+      <w:r>
+        <w:rPr>
+          <w:b/>
+          <w:bCs/>
+        </w:rPr>
+        <w:t xml:space="preserve"> -m “”</w:t>
+      </w:r>
+      <w:r>
+        <w:t xml:space="preserve"> </w:t>
+      </w:r>
+    </w:p>
+    <w:p>
+      <w:r>
+        <w:lastRenderedPageBreak/>
+        <w:drawing>
+          <wp:inline distT="0" distB="0" distL="0" distR="0" wp14:anchorId="43823A7B" wp14:editId="49CB8AF2">
+            <wp:extent cx="5612130" cy="1648460"/>
+            <wp:effectExtent l="0" t="0" r="7620" b="8890"/>
+            <wp:docPr id="14" name="Imagen 14"/>
+            <wp:cNvGraphicFramePr>
+              <a:graphicFrameLocks xmlns:a="http://schemas.openxmlformats.org/drawingml/2006/main" noChangeAspect="1"/>
+            </wp:cNvGraphicFramePr>
+            <a:graphic xmlns:a="http://schemas.openxmlformats.org/drawingml/2006/main">
+              <a:graphicData uri="http://schemas.openxmlformats.org/drawingml/2006/picture">
+                <pic:pic xmlns:pic="http://schemas.openxmlformats.org/drawingml/2006/picture">
+                  <pic:nvPicPr>
+                    <pic:cNvPr id="1" name=""/>
+                    <pic:cNvPicPr/>
+                  </pic:nvPicPr>
+                  <pic:blipFill>
+                    <a:blip r:embed="rId25"/>
+                    <a:stretch>
+                      <a:fillRect/>
+                    </a:stretch>
+                  </pic:blipFill>
+                  <pic:spPr>
+                    <a:xfrm>
+                      <a:off x="0" y="0"/>
+                      <a:ext cx="5612130" cy="1648460"/>
+                    </a:xfrm>
+                    <a:prstGeom prst="rect">
+                      <a:avLst/>
+                    </a:prstGeom>
+                  </pic:spPr>
+                </pic:pic>
+              </a:graphicData>
+            </a:graphic>
+          </wp:inline>
+        </w:drawing>
+      </w:r>
+    </w:p>
+    <w:p/>
+    <w:p/>
+    <w:p/>
+    <w:p/>
+    <w:p/>
     <w:sectPr>
       <w:pgSz w:w="12240" w:h="15840"/>
       <w:pgMar w:top="1417" w:right="1701" w:bottom="1417" w:left="1701" w:header="708" w:footer="708" w:gutter="0"/>
@@ -391,7 +1359,7 @@
 </file>
 
 <file path=word/styles.xml><?xml version="1.0" encoding="utf-8"?>
-<w:styles xmlns:mc="http://schemas.openxmlformats.org/markup-compatibility/2006" xmlns:r="http://schemas.openxmlformats.org/officeDocument/2006/relationships" xmlns:w="http://schemas.openxmlformats.org/wordprocessingml/2006/main" xmlns:w14="http://schemas.microsoft.com/office/word/2010/wordml" xmlns:w15="http://schemas.microsoft.com/office/word/2012/wordml" xmlns:w16cex="http://schemas.microsoft.com/office/word/2018/wordml/cex" xmlns:w16cid="http://schemas.microsoft.com/office/word/2016/wordml/cid" xmlns:w16="http://schemas.microsoft.com/office/word/2018/wordml" xmlns:w16du="http://schemas.microsoft.com/office/word/2023/wordml/word16du" xmlns:w16sdtdh="http://schemas.microsoft.com/office/word/2020/wordml/sdtdatahash" xmlns:w16sdtfl="http://schemas.microsoft.com/office/word/2024/wordml/sdtformatlock" xmlns:w16se="http://schemas.microsoft.com/office/word/2015/wordml/symex" mc:Ignorable="w14 w15 w16se w16cid w16 w16cex w16sdtdh w16sdtfl w16du">
+<w:styles xmlns:mc="http://schemas.openxmlformats.org/markup-compatibility/2006" xmlns:r="http://schemas.openxmlformats.org/officeDocument/2006/relationships" xmlns:w="http://schemas.openxmlformats.org/wordprocessingml/2006/main" xmlns:w14="http://schemas.microsoft.com/office/word/2010/wordml" xmlns:w15="http://schemas.microsoft.com/office/word/2012/wordml" xmlns:w16cex="http://schemas.microsoft.com/office/word/2018/wordml/cex" xmlns:w16cid="http://schemas.microsoft.com/office/word/2016/wordml/cid" xmlns:w16="http://schemas.microsoft.com/office/word/2018/wordml" xmlns:w16sdtdh="http://schemas.microsoft.com/office/word/2020/wordml/sdtdatahash" xmlns:w16se="http://schemas.microsoft.com/office/word/2015/wordml/symex" mc:Ignorable="w14 w15 w16se w16cid w16 w16cex w16sdtdh">
   <w:docDefaults>
     <w:rPrDefault>
       <w:rPr>
@@ -790,6 +1758,7 @@
   <w:style w:type="paragraph" w:default="1" w:styleId="Normal">
     <w:name w:val="Normal"/>
     <w:qFormat/>
+    <w:rsid w:val="005D058B"/>
   </w:style>
   <w:style w:type="paragraph" w:styleId="Ttulo1">
     <w:name w:val="heading 1"/>

</xml_diff>